<commit_message>
ajout du reste des exos
</commit_message>
<xml_diff>
--- a/Document sans titre (1).docx
+++ b/Document sans titre (1).docx
@@ -1340,7 +1340,7 @@
           <w:szCs w:val="24"/>
           <w:rtl w:val="0"/>
         </w:rPr>
-        <w:t xml:space="preserve">exercice 6 verification nombre pair </w:t>
+        <w:t xml:space="preserve">exercice 6 verification nombre pair ou impair</w:t>
       </w:r>
     </w:p>
     <w:p>
@@ -1973,8 +1973,11 @@
       </w:pPr>
       <w:r>
         <w:rPr>
-          <w:rtl w:val="0"/>
-        </w:rPr>
+          <w:sz w:val="25"/>
+          <w:szCs w:val="25"/>
+          <w:rtl w:val="0"/>
+        </w:rPr>
+        <w:t xml:space="preserve">c:caractere</w:t>
       </w:r>
     </w:p>
     <w:p>
@@ -2185,8 +2188,11 @@
       </w:pPr>
       <w:r>
         <w:rPr>
-          <w:rtl w:val="0"/>
-        </w:rPr>
+          <w:sz w:val="25"/>
+          <w:szCs w:val="25"/>
+          <w:rtl w:val="0"/>
+        </w:rPr>
+        <w:t xml:space="preserve">c:caractere</w:t>
       </w:r>
     </w:p>
     <w:p>
@@ -2338,6 +2344,307 @@
           <w:szCs w:val="24"/>
           <w:rtl w:val="0"/>
         </w:rPr>
+        <w:t xml:space="preserve">exercice 10  vérification chiffre lettre caractère spécial</w:t>
+      </w:r>
+    </w:p>
+    <w:p>
+      <w:pPr>
+        <w:rPr>
+          <w:sz w:val="25"/>
+          <w:szCs w:val="25"/>
+        </w:rPr>
+      </w:pPr>
+      <w:r>
+        <w:rPr>
+          <w:sz w:val="25"/>
+          <w:szCs w:val="25"/>
+          <w:rtl w:val="0"/>
+        </w:rPr>
+        <w:t xml:space="preserve">Pré-conditions: le caractère à vérifier est donné.</w:t>
+      </w:r>
+    </w:p>
+    <w:p>
+      <w:pPr>
+        <w:rPr>
+          <w:sz w:val="25"/>
+          <w:szCs w:val="25"/>
+        </w:rPr>
+      </w:pPr>
+      <w:r>
+        <w:rPr>
+          <w:sz w:val="25"/>
+          <w:szCs w:val="25"/>
+          <w:rtl w:val="0"/>
+        </w:rPr>
+        <w:t xml:space="preserve">Post-conditions: nous avons vérifié si le caractère </w:t>
+      </w:r>
+      <w:r>
+        <w:rPr>
+          <w:sz w:val="25"/>
+          <w:szCs w:val="25"/>
+          <w:rtl w:val="0"/>
+        </w:rPr>
+        <w:t xml:space="preserve">c:caractere</w:t>
+      </w:r>
+      <w:r>
+        <w:rPr>
+          <w:sz w:val="25"/>
+          <w:szCs w:val="25"/>
+          <w:rtl w:val="0"/>
+        </w:rPr>
+        <w:t xml:space="preserve"> est en majuscule ou minuscule .</w:t>
+      </w:r>
+    </w:p>
+    <w:p>
+      <w:pPr>
+        <w:rPr>
+          <w:sz w:val="25"/>
+          <w:szCs w:val="25"/>
+        </w:rPr>
+      </w:pPr>
+      <w:r>
+        <w:rPr>
+          <w:sz w:val="25"/>
+          <w:szCs w:val="25"/>
+          <w:rtl w:val="0"/>
+        </w:rPr>
+        <w:t xml:space="preserve">Objectifs: L’objectif est de vérifier  si le caractère </w:t>
+      </w:r>
+      <w:r>
+        <w:rPr>
+          <w:sz w:val="25"/>
+          <w:szCs w:val="25"/>
+          <w:rtl w:val="0"/>
+        </w:rPr>
+        <w:t xml:space="preserve">c:caractere</w:t>
+      </w:r>
+      <w:r>
+        <w:rPr>
+          <w:sz w:val="25"/>
+          <w:szCs w:val="25"/>
+          <w:rtl w:val="0"/>
+        </w:rPr>
+        <w:t xml:space="preserve"> est en majuscule ou minuscule .</w:t>
+      </w:r>
+    </w:p>
+    <w:p>
+      <w:pPr>
+        <w:rPr>
+          <w:sz w:val="25"/>
+          <w:szCs w:val="25"/>
+        </w:rPr>
+      </w:pPr>
+      <w:r>
+        <w:rPr>
+          <w:sz w:val="25"/>
+          <w:szCs w:val="25"/>
+          <w:rtl w:val="0"/>
+        </w:rPr>
+        <w:t xml:space="preserve">c:caractere</w:t>
+      </w:r>
+    </w:p>
+    <w:p>
+      <w:pPr>
+        <w:ind w:firstLine="720"/>
+        <w:rPr>
+          <w:sz w:val="25"/>
+          <w:szCs w:val="25"/>
+        </w:rPr>
+      </w:pPr>
+      <w:r>
+        <w:rPr>
+          <w:sz w:val="25"/>
+          <w:szCs w:val="25"/>
+          <w:rtl w:val="0"/>
+        </w:rPr>
+        <w:t xml:space="preserve">Faire</w:t>
+      </w:r>
+    </w:p>
+    <w:p>
+      <w:pPr>
+        <w:rPr>
+          <w:sz w:val="25"/>
+          <w:szCs w:val="25"/>
+        </w:rPr>
+      </w:pPr>
+      <w:r>
+        <w:rPr>
+          <w:sz w:val="25"/>
+          <w:szCs w:val="25"/>
+          <w:rtl w:val="0"/>
+        </w:rPr>
+        <w:tab/>
+        <w:tab/>
+      </w:r>
+      <w:r>
+        <w:rPr>
+          <w:sz w:val="25"/>
+          <w:szCs w:val="25"/>
+          <w:rtl w:val="0"/>
+        </w:rPr>
+        <w:t xml:space="preserve">Si((</w:t>
+      </w:r>
+      <w:r>
+        <w:rPr>
+          <w:sz w:val="25"/>
+          <w:szCs w:val="25"/>
+          <w:rtl w:val="0"/>
+        </w:rPr>
+        <w:t xml:space="preserve">c&gt;=’A’ et c&lt;=’Z’ )ou (c&gt;=’a’ et c&lt;=’a’ ))Alors</w:t>
+      </w:r>
+    </w:p>
+    <w:p>
+      <w:pPr>
+        <w:ind w:left="1440" w:firstLine="720"/>
+        <w:rPr>
+          <w:sz w:val="25"/>
+          <w:szCs w:val="25"/>
+        </w:rPr>
+      </w:pPr>
+      <w:r>
+        <w:rPr>
+          <w:sz w:val="25"/>
+          <w:szCs w:val="25"/>
+          <w:rtl w:val="0"/>
+        </w:rPr>
+        <w:t xml:space="preserve">Afficher (‘’c’est un caractère ”)</w:t>
+      </w:r>
+    </w:p>
+    <w:p>
+      <w:pPr>
+        <w:ind w:left="1440" w:firstLine="0"/>
+        <w:rPr>
+          <w:sz w:val="25"/>
+          <w:szCs w:val="25"/>
+        </w:rPr>
+      </w:pPr>
+      <w:r>
+        <w:rPr>
+          <w:sz w:val="25"/>
+          <w:szCs w:val="25"/>
+          <w:rtl w:val="0"/>
+        </w:rPr>
+        <w:t xml:space="preserve">Sinon</w:t>
+      </w:r>
+    </w:p>
+    <w:p>
+      <w:pPr>
+        <w:ind w:left="1440" w:firstLine="0"/>
+        <w:rPr>
+          <w:sz w:val="25"/>
+          <w:szCs w:val="25"/>
+        </w:rPr>
+      </w:pPr>
+      <w:r>
+        <w:rPr>
+          <w:sz w:val="25"/>
+          <w:szCs w:val="25"/>
+          <w:rtl w:val="0"/>
+        </w:rPr>
+        <w:tab/>
+        <w:t xml:space="preserve">Si( c&gt;=0 et c &lt;=9)Alors </w:t>
+      </w:r>
+    </w:p>
+    <w:p>
+      <w:pPr>
+        <w:ind w:left="1440" w:firstLine="0"/>
+        <w:rPr>
+          <w:sz w:val="25"/>
+          <w:szCs w:val="25"/>
+        </w:rPr>
+      </w:pPr>
+      <w:r>
+        <w:rPr>
+          <w:sz w:val="25"/>
+          <w:szCs w:val="25"/>
+          <w:rtl w:val="0"/>
+        </w:rPr>
+        <w:tab/>
+        <w:t xml:space="preserve">Afficher (‘’c’est un chiffre ")</w:t>
+      </w:r>
+    </w:p>
+    <w:p>
+      <w:pPr>
+        <w:ind w:left="1440" w:firstLine="0"/>
+        <w:rPr>
+          <w:sz w:val="25"/>
+          <w:szCs w:val="25"/>
+        </w:rPr>
+      </w:pPr>
+      <w:r>
+        <w:rPr>
+          <w:sz w:val="25"/>
+          <w:szCs w:val="25"/>
+          <w:rtl w:val="0"/>
+        </w:rPr>
+        <w:tab/>
+        <w:t xml:space="preserve">Sinon </w:t>
+      </w:r>
+    </w:p>
+    <w:p>
+      <w:pPr>
+        <w:ind w:left="1440" w:firstLine="0"/>
+        <w:rPr>
+          <w:sz w:val="25"/>
+          <w:szCs w:val="25"/>
+        </w:rPr>
+      </w:pPr>
+      <w:r>
+        <w:rPr>
+          <w:sz w:val="25"/>
+          <w:szCs w:val="25"/>
+          <w:rtl w:val="0"/>
+        </w:rPr>
+        <w:tab/>
+        <w:t xml:space="preserve">Afficher (‘’c’est un caractère spécial ")</w:t>
+      </w:r>
+    </w:p>
+    <w:p>
+      <w:pPr>
+        <w:ind w:left="720" w:firstLine="0"/>
+        <w:rPr>
+          <w:sz w:val="25"/>
+          <w:szCs w:val="25"/>
+        </w:rPr>
+      </w:pPr>
+      <w:r>
+        <w:rPr>
+          <w:sz w:val="25"/>
+          <w:szCs w:val="25"/>
+          <w:rtl w:val="0"/>
+        </w:rPr>
+        <w:t xml:space="preserve">Fin  Faire</w:t>
+      </w:r>
+    </w:p>
+    <w:p>
+      <w:pPr>
+        <w:ind w:left="720" w:firstLine="0"/>
+        <w:rPr>
+          <w:sz w:val="25"/>
+          <w:szCs w:val="25"/>
+        </w:rPr>
+      </w:pPr>
+      <w:r>
+        <w:rPr>
+          <w:rtl w:val="0"/>
+        </w:rPr>
+      </w:r>
+    </w:p>
+    <w:p>
+      <w:pPr>
+        <w:rPr>
+          <w:b w:val="1"/>
+          <w:sz w:val="24"/>
+          <w:szCs w:val="24"/>
+        </w:rPr>
+      </w:pPr>
+      <w:r>
+        <w:rPr>
+          <w:b w:val="1"/>
+          <w:sz w:val="24"/>
+          <w:szCs w:val="24"/>
+          <w:rtl w:val="0"/>
+        </w:rPr>
         <w:t xml:space="preserve">exercice 11 vérification caractère majuscule ou minuscule</w:t>
       </w:r>
     </w:p>
@@ -2430,8 +2737,11 @@
       </w:pPr>
       <w:r>
         <w:rPr>
-          <w:rtl w:val="0"/>
-        </w:rPr>
+          <w:sz w:val="25"/>
+          <w:szCs w:val="25"/>
+          <w:rtl w:val="0"/>
+        </w:rPr>
+        <w:t xml:space="preserve">c:caractere</w:t>
       </w:r>
     </w:p>
     <w:p>
@@ -2570,120 +2880,170 @@
       <w:pPr>
         <w:rPr>
           <w:b w:val="1"/>
-          <w:sz w:val="24"/>
-          <w:szCs w:val="24"/>
-        </w:rPr>
-      </w:pPr>
-      <w:r>
-        <w:rPr>
-          <w:b w:val="1"/>
-          <w:sz w:val="24"/>
-          <w:szCs w:val="24"/>
-          <w:rtl w:val="0"/>
-        </w:rPr>
-        <w:t xml:space="preserve">exercice 10  vérification chiffre lettre caractère spécial</w:t>
-      </w:r>
-    </w:p>
-    <w:p>
-      <w:pPr>
-        <w:rPr>
-          <w:sz w:val="25"/>
-          <w:szCs w:val="25"/>
-        </w:rPr>
-      </w:pPr>
-      <w:r>
-        <w:rPr>
-          <w:sz w:val="25"/>
-          <w:szCs w:val="25"/>
-          <w:rtl w:val="0"/>
-        </w:rPr>
-        <w:t xml:space="preserve">Pré-conditions: le caractère à vérifier est donné.</w:t>
-      </w:r>
-    </w:p>
-    <w:p>
-      <w:pPr>
-        <w:rPr>
-          <w:sz w:val="25"/>
-          <w:szCs w:val="25"/>
-        </w:rPr>
-      </w:pPr>
-      <w:r>
-        <w:rPr>
-          <w:sz w:val="25"/>
-          <w:szCs w:val="25"/>
-          <w:rtl w:val="0"/>
-        </w:rPr>
-        <w:t xml:space="preserve">Post-conditions: nous avons vérifié si le caractère </w:t>
-      </w:r>
-      <w:r>
-        <w:rPr>
-          <w:sz w:val="25"/>
-          <w:szCs w:val="25"/>
-          <w:rtl w:val="0"/>
-        </w:rPr>
-        <w:t xml:space="preserve">c:caractere</w:t>
-      </w:r>
-      <w:r>
-        <w:rPr>
-          <w:sz w:val="25"/>
-          <w:szCs w:val="25"/>
-          <w:rtl w:val="0"/>
-        </w:rPr>
-        <w:t xml:space="preserve"> est en majuscule ou minuscule .</w:t>
-      </w:r>
-    </w:p>
-    <w:p>
-      <w:pPr>
-        <w:rPr>
-          <w:sz w:val="25"/>
-          <w:szCs w:val="25"/>
-        </w:rPr>
-      </w:pPr>
-      <w:r>
-        <w:rPr>
-          <w:sz w:val="25"/>
-          <w:szCs w:val="25"/>
-          <w:rtl w:val="0"/>
-        </w:rPr>
-        <w:t xml:space="preserve">Objectifs: L’objectif est de vérifier  si le caractère </w:t>
-      </w:r>
-      <w:r>
-        <w:rPr>
-          <w:sz w:val="25"/>
-          <w:szCs w:val="25"/>
-          <w:rtl w:val="0"/>
-        </w:rPr>
-        <w:t xml:space="preserve">c:caractere</w:t>
-      </w:r>
-      <w:r>
-        <w:rPr>
-          <w:sz w:val="25"/>
-          <w:szCs w:val="25"/>
-          <w:rtl w:val="0"/>
-        </w:rPr>
-        <w:t xml:space="preserve"> est en majuscule ou minuscule .</w:t>
-      </w:r>
-    </w:p>
-    <w:p>
-      <w:pPr>
-        <w:rPr>
-          <w:sz w:val="25"/>
-          <w:szCs w:val="25"/>
-        </w:rPr>
-      </w:pPr>
-      <w:r>
-        <w:rPr>
-          <w:rtl w:val="0"/>
-        </w:rPr>
-      </w:r>
-    </w:p>
-    <w:p>
-      <w:pPr>
-        <w:rPr>
-          <w:sz w:val="25"/>
-          <w:szCs w:val="25"/>
-        </w:rPr>
-      </w:pPr>
+          <w:i w:val="1"/>
+          <w:sz w:val="24"/>
+          <w:szCs w:val="24"/>
+        </w:rPr>
+      </w:pPr>
+      <w:r>
+        <w:rPr>
+          <w:rtl w:val="0"/>
+        </w:rPr>
+      </w:r>
+    </w:p>
+    <w:p>
+      <w:pPr>
+        <w:rPr>
+          <w:b w:val="1"/>
+          <w:i w:val="1"/>
+          <w:sz w:val="24"/>
+          <w:szCs w:val="24"/>
+        </w:rPr>
+      </w:pPr>
+      <w:r>
+        <w:rPr>
+          <w:rtl w:val="0"/>
+        </w:rPr>
+      </w:r>
+    </w:p>
+    <w:p>
+      <w:pPr>
+        <w:rPr>
+          <w:b w:val="1"/>
+          <w:i w:val="1"/>
+          <w:sz w:val="24"/>
+          <w:szCs w:val="24"/>
+        </w:rPr>
+      </w:pPr>
+      <w:r>
+        <w:rPr>
+          <w:rtl w:val="0"/>
+        </w:rPr>
+      </w:r>
+    </w:p>
+    <w:p>
+      <w:pPr>
+        <w:rPr>
+          <w:b w:val="1"/>
+          <w:sz w:val="24"/>
+          <w:szCs w:val="24"/>
+        </w:rPr>
+      </w:pPr>
+      <w:r>
+        <w:rPr>
+          <w:b w:val="1"/>
+          <w:sz w:val="24"/>
+          <w:szCs w:val="24"/>
+          <w:rtl w:val="0"/>
+        </w:rPr>
+        <w:t xml:space="preserve">exercice 12  vérification triangle valide ou non </w:t>
+      </w:r>
+    </w:p>
+    <w:p>
+      <w:pPr>
+        <w:rPr>
+          <w:sz w:val="25"/>
+          <w:szCs w:val="25"/>
+        </w:rPr>
+      </w:pPr>
+      <w:r>
+        <w:rPr>
+          <w:sz w:val="25"/>
+          <w:szCs w:val="25"/>
+          <w:rtl w:val="0"/>
+        </w:rPr>
+        <w:t xml:space="preserve">Pré-conditions: les longueurs des trois côtés sont donnés </w:t>
+      </w:r>
+    </w:p>
+    <w:p>
+      <w:pPr>
+        <w:rPr>
+          <w:sz w:val="25"/>
+          <w:szCs w:val="25"/>
+        </w:rPr>
+      </w:pPr>
+      <w:r>
+        <w:rPr>
+          <w:sz w:val="25"/>
+          <w:szCs w:val="25"/>
+          <w:rtl w:val="0"/>
+        </w:rPr>
+        <w:t xml:space="preserve">Post-conditions: nous avons vérifié si le triangle est valide ou pas .</w:t>
+      </w:r>
+    </w:p>
+    <w:p>
+      <w:pPr>
+        <w:rPr>
+          <w:sz w:val="25"/>
+          <w:szCs w:val="25"/>
+        </w:rPr>
+      </w:pPr>
+      <w:r>
+        <w:rPr>
+          <w:sz w:val="25"/>
+          <w:szCs w:val="25"/>
+          <w:rtl w:val="0"/>
+        </w:rPr>
+        <w:t xml:space="preserve">Objectifs: L’objectif est de vérifier  si  le triangle est valide ou non .</w:t>
+      </w:r>
+    </w:p>
+    <w:p>
+      <w:pPr>
+        <w:rPr>
+          <w:sz w:val="25"/>
+          <w:szCs w:val="25"/>
+        </w:rPr>
+      </w:pPr>
+      <w:r>
+        <w:rPr>
+          <w:sz w:val="25"/>
+          <w:szCs w:val="25"/>
+          <w:rtl w:val="0"/>
+        </w:rPr>
+        <w:t xml:space="preserve">long1:entier</w:t>
+      </w:r>
+      <w:r>
+        <w:rPr>
+          <w:rtl w:val="0"/>
+        </w:rPr>
+      </w:r>
+    </w:p>
+    <w:p>
+      <w:pPr>
+        <w:rPr>
+          <w:sz w:val="25"/>
+          <w:szCs w:val="25"/>
+        </w:rPr>
+      </w:pPr>
+      <w:r>
+        <w:rPr>
+          <w:sz w:val="25"/>
+          <w:szCs w:val="25"/>
+          <w:rtl w:val="0"/>
+        </w:rPr>
+        <w:t xml:space="preserve">long2:entier</w:t>
+      </w:r>
+      <w:r>
+        <w:rPr>
+          <w:rtl w:val="0"/>
+        </w:rPr>
+      </w:r>
+    </w:p>
+    <w:p>
+      <w:pPr>
+        <w:rPr>
+          <w:sz w:val="25"/>
+          <w:szCs w:val="25"/>
+        </w:rPr>
+      </w:pPr>
+      <w:r>
+        <w:rPr>
+          <w:sz w:val="25"/>
+          <w:szCs w:val="25"/>
+          <w:rtl w:val="0"/>
+        </w:rPr>
+        <w:t xml:space="preserve">long3:entier</w:t>
+      </w:r>
       <w:r>
         <w:rPr>
           <w:rtl w:val="0"/>
@@ -2729,15 +3089,15 @@
           <w:szCs w:val="25"/>
           <w:rtl w:val="0"/>
         </w:rPr>
-        <w:t xml:space="preserve">Si((</w:t>
-      </w:r>
-      <w:r>
-        <w:rPr>
-          <w:sz w:val="25"/>
-          <w:szCs w:val="25"/>
-          <w:rtl w:val="0"/>
-        </w:rPr>
-        <w:t xml:space="preserve">c&gt;=’A’ et c&lt;=’Z’ )ou (c&gt;=’a’ et c&lt;=’a’ ))Alors</w:t>
+        <w:t xml:space="preserve">Si(</w:t>
+      </w:r>
+      <w:r>
+        <w:rPr>
+          <w:sz w:val="25"/>
+          <w:szCs w:val="25"/>
+          <w:rtl w:val="0"/>
+        </w:rPr>
+        <w:t xml:space="preserve">long1+long2&gt;long3 et </w:t>
       </w:r>
     </w:p>
     <w:p>
@@ -2754,7 +3114,43 @@
           <w:szCs w:val="25"/>
           <w:rtl w:val="0"/>
         </w:rPr>
-        <w:t xml:space="preserve">Afficher (‘’c’est un caractère ”)</w:t>
+        <w:t xml:space="preserve"> long1+long3&gt;long2 </w:t>
+      </w:r>
+    </w:p>
+    <w:p>
+      <w:pPr>
+        <w:ind w:left="1440" w:firstLine="720"/>
+        <w:rPr>
+          <w:sz w:val="25"/>
+          <w:szCs w:val="25"/>
+        </w:rPr>
+      </w:pPr>
+      <w:r>
+        <w:rPr>
+          <w:sz w:val="25"/>
+          <w:szCs w:val="25"/>
+          <w:rtl w:val="0"/>
+        </w:rPr>
+        <w:t xml:space="preserve">et long3+long2&gt;long1 )</w:t>
+        <w:tab/>
+        <w:t xml:space="preserve">Alors</w:t>
+      </w:r>
+    </w:p>
+    <w:p>
+      <w:pPr>
+        <w:ind w:left="1440" w:firstLine="720"/>
+        <w:rPr>
+          <w:sz w:val="25"/>
+          <w:szCs w:val="25"/>
+        </w:rPr>
+      </w:pPr>
+      <w:r>
+        <w:rPr>
+          <w:sz w:val="25"/>
+          <w:szCs w:val="25"/>
+          <w:rtl w:val="0"/>
+        </w:rPr>
+        <w:t xml:space="preserve">Afficher (‘’le triangle est valide  ”)</w:t>
       </w:r>
     </w:p>
     <w:p>
@@ -2789,7 +3185,431 @@
           <w:rtl w:val="0"/>
         </w:rPr>
         <w:tab/>
-        <w:t xml:space="preserve">Si( c&gt;=0 et c &lt;=9)Alors </w:t>
+        <w:tab/>
+        <w:t xml:space="preserve">Afficher (''le triangle n’est pas  valide  ")</w:t>
+      </w:r>
+    </w:p>
+    <w:p>
+      <w:pPr>
+        <w:ind w:left="0" w:firstLine="720"/>
+        <w:rPr>
+          <w:sz w:val="25"/>
+          <w:szCs w:val="25"/>
+        </w:rPr>
+      </w:pPr>
+      <w:r>
+        <w:rPr>
+          <w:sz w:val="25"/>
+          <w:szCs w:val="25"/>
+          <w:rtl w:val="0"/>
+        </w:rPr>
+        <w:t xml:space="preserve">Fin  Faire</w:t>
+      </w:r>
+    </w:p>
+    <w:p>
+      <w:pPr>
+        <w:rPr>
+          <w:b w:val="1"/>
+          <w:i w:val="1"/>
+          <w:sz w:val="24"/>
+          <w:szCs w:val="24"/>
+        </w:rPr>
+      </w:pPr>
+      <w:r>
+        <w:rPr>
+          <w:rtl w:val="0"/>
+        </w:rPr>
+      </w:r>
+    </w:p>
+    <w:p>
+      <w:pPr>
+        <w:rPr>
+          <w:b w:val="1"/>
+          <w:i w:val="1"/>
+          <w:sz w:val="24"/>
+          <w:szCs w:val="24"/>
+        </w:rPr>
+      </w:pPr>
+      <w:r>
+        <w:rPr>
+          <w:rtl w:val="0"/>
+        </w:rPr>
+      </w:r>
+    </w:p>
+    <w:p>
+      <w:pPr>
+        <w:rPr>
+          <w:b w:val="1"/>
+          <w:sz w:val="24"/>
+          <w:szCs w:val="24"/>
+        </w:rPr>
+      </w:pPr>
+      <w:r>
+        <w:rPr>
+          <w:b w:val="1"/>
+          <w:sz w:val="24"/>
+          <w:szCs w:val="24"/>
+          <w:rtl w:val="0"/>
+        </w:rPr>
+        <w:t xml:space="preserve">exercice 14  vérification triangle équilatéral isocèle  ou scalène </w:t>
+      </w:r>
+    </w:p>
+    <w:p>
+      <w:pPr>
+        <w:rPr>
+          <w:sz w:val="25"/>
+          <w:szCs w:val="25"/>
+        </w:rPr>
+      </w:pPr>
+      <w:r>
+        <w:rPr>
+          <w:sz w:val="25"/>
+          <w:szCs w:val="25"/>
+          <w:rtl w:val="0"/>
+        </w:rPr>
+        <w:t xml:space="preserve">Pré-conditions: les longueurs des trois côtés sont donnés </w:t>
+      </w:r>
+    </w:p>
+    <w:p>
+      <w:pPr>
+        <w:rPr>
+          <w:sz w:val="25"/>
+          <w:szCs w:val="25"/>
+        </w:rPr>
+      </w:pPr>
+      <w:r>
+        <w:rPr>
+          <w:sz w:val="25"/>
+          <w:szCs w:val="25"/>
+          <w:rtl w:val="0"/>
+        </w:rPr>
+        <w:t xml:space="preserve">Post-conditions: nous avons vérifié si le triangle est équilatéral</w:t>
+      </w:r>
+      <w:r>
+        <w:rPr>
+          <w:b w:val="1"/>
+          <w:sz w:val="24"/>
+          <w:szCs w:val="24"/>
+          <w:rtl w:val="0"/>
+        </w:rPr>
+        <w:t xml:space="preserve"> isocèle  ou scalène </w:t>
+      </w:r>
+      <w:r>
+        <w:rPr>
+          <w:rtl w:val="0"/>
+        </w:rPr>
+      </w:r>
+    </w:p>
+    <w:p>
+      <w:pPr>
+        <w:rPr>
+          <w:sz w:val="25"/>
+          <w:szCs w:val="25"/>
+        </w:rPr>
+      </w:pPr>
+      <w:r>
+        <w:rPr>
+          <w:sz w:val="25"/>
+          <w:szCs w:val="25"/>
+          <w:rtl w:val="0"/>
+        </w:rPr>
+        <w:t xml:space="preserve">Objectifs: L’objectif est de vérifier  si  le triangle est </w:t>
+      </w:r>
+      <w:r>
+        <w:rPr>
+          <w:b w:val="1"/>
+          <w:sz w:val="24"/>
+          <w:szCs w:val="24"/>
+          <w:rtl w:val="0"/>
+        </w:rPr>
+        <w:t xml:space="preserve">équilatéral isocèle  ou scalène </w:t>
+      </w:r>
+      <w:r>
+        <w:rPr>
+          <w:rtl w:val="0"/>
+        </w:rPr>
+      </w:r>
+    </w:p>
+    <w:p>
+      <w:pPr>
+        <w:rPr>
+          <w:sz w:val="25"/>
+          <w:szCs w:val="25"/>
+        </w:rPr>
+      </w:pPr>
+      <w:r>
+        <w:rPr>
+          <w:sz w:val="25"/>
+          <w:szCs w:val="25"/>
+          <w:rtl w:val="0"/>
+        </w:rPr>
+        <w:t xml:space="preserve">long1:entier</w:t>
+      </w:r>
+      <w:r>
+        <w:rPr>
+          <w:rtl w:val="0"/>
+        </w:rPr>
+      </w:r>
+    </w:p>
+    <w:p>
+      <w:pPr>
+        <w:rPr>
+          <w:sz w:val="25"/>
+          <w:szCs w:val="25"/>
+        </w:rPr>
+      </w:pPr>
+      <w:r>
+        <w:rPr>
+          <w:sz w:val="25"/>
+          <w:szCs w:val="25"/>
+          <w:rtl w:val="0"/>
+        </w:rPr>
+        <w:t xml:space="preserve">long2:entier</w:t>
+      </w:r>
+      <w:r>
+        <w:rPr>
+          <w:rtl w:val="0"/>
+        </w:rPr>
+      </w:r>
+    </w:p>
+    <w:p>
+      <w:pPr>
+        <w:rPr>
+          <w:sz w:val="25"/>
+          <w:szCs w:val="25"/>
+        </w:rPr>
+      </w:pPr>
+      <w:r>
+        <w:rPr>
+          <w:sz w:val="25"/>
+          <w:szCs w:val="25"/>
+          <w:rtl w:val="0"/>
+        </w:rPr>
+        <w:t xml:space="preserve">long3:entier</w:t>
+      </w:r>
+      <w:r>
+        <w:rPr>
+          <w:rtl w:val="0"/>
+        </w:rPr>
+      </w:r>
+    </w:p>
+    <w:p>
+      <w:pPr>
+        <w:ind w:firstLine="720"/>
+        <w:rPr>
+          <w:sz w:val="25"/>
+          <w:szCs w:val="25"/>
+        </w:rPr>
+      </w:pPr>
+      <w:r>
+        <w:rPr>
+          <w:sz w:val="25"/>
+          <w:szCs w:val="25"/>
+          <w:rtl w:val="0"/>
+        </w:rPr>
+        <w:t xml:space="preserve">Faire</w:t>
+      </w:r>
+    </w:p>
+    <w:p>
+      <w:pPr>
+        <w:ind w:firstLine="720"/>
+        <w:rPr>
+          <w:sz w:val="25"/>
+          <w:szCs w:val="25"/>
+        </w:rPr>
+      </w:pPr>
+      <w:r>
+        <w:rPr>
+          <w:sz w:val="25"/>
+          <w:szCs w:val="25"/>
+          <w:rtl w:val="0"/>
+        </w:rPr>
+        <w:tab/>
+      </w:r>
+      <w:r>
+        <w:rPr>
+          <w:sz w:val="25"/>
+          <w:szCs w:val="25"/>
+          <w:rtl w:val="0"/>
+        </w:rPr>
+        <w:t xml:space="preserve">Si(long1=long2</w:t>
+      </w:r>
+      <w:r>
+        <w:rPr>
+          <w:sz w:val="25"/>
+          <w:szCs w:val="25"/>
+          <w:rtl w:val="0"/>
+        </w:rPr>
+        <w:t xml:space="preserve"> </w:t>
+      </w:r>
+      <w:r>
+        <w:rPr>
+          <w:sz w:val="25"/>
+          <w:szCs w:val="25"/>
+          <w:rtl w:val="0"/>
+        </w:rPr>
+        <w:t xml:space="preserve">=long3</w:t>
+      </w:r>
+      <w:r>
+        <w:rPr>
+          <w:sz w:val="25"/>
+          <w:szCs w:val="25"/>
+          <w:rtl w:val="0"/>
+        </w:rPr>
+        <w:t xml:space="preserve">  ) Alors</w:t>
+      </w:r>
+    </w:p>
+    <w:p>
+      <w:pPr>
+        <w:ind w:left="1440" w:firstLine="720"/>
+        <w:rPr>
+          <w:sz w:val="25"/>
+          <w:szCs w:val="25"/>
+        </w:rPr>
+      </w:pPr>
+      <w:r>
+        <w:rPr>
+          <w:sz w:val="25"/>
+          <w:szCs w:val="25"/>
+          <w:rtl w:val="0"/>
+        </w:rPr>
+        <w:t xml:space="preserve">Afficher (‘’le triangle est équilatéral  ”)</w:t>
+      </w:r>
+    </w:p>
+    <w:p>
+      <w:pPr>
+        <w:ind w:firstLine="720"/>
+        <w:rPr>
+          <w:sz w:val="25"/>
+          <w:szCs w:val="25"/>
+        </w:rPr>
+      </w:pPr>
+      <w:r>
+        <w:rPr>
+          <w:sz w:val="25"/>
+          <w:szCs w:val="25"/>
+          <w:rtl w:val="0"/>
+        </w:rPr>
+        <w:tab/>
+        <w:t xml:space="preserve">Sinon</w:t>
+      </w:r>
+    </w:p>
+    <w:p>
+      <w:pPr>
+        <w:rPr>
+          <w:sz w:val="25"/>
+          <w:szCs w:val="25"/>
+        </w:rPr>
+      </w:pPr>
+      <w:r>
+        <w:rPr>
+          <w:sz w:val="25"/>
+          <w:szCs w:val="25"/>
+          <w:rtl w:val="0"/>
+        </w:rPr>
+        <w:tab/>
+        <w:tab/>
+        <w:tab/>
+      </w:r>
+      <w:r>
+        <w:rPr>
+          <w:sz w:val="25"/>
+          <w:szCs w:val="25"/>
+          <w:rtl w:val="0"/>
+        </w:rPr>
+        <w:t xml:space="preserve">Si(</w:t>
+      </w:r>
+      <w:r>
+        <w:rPr>
+          <w:sz w:val="25"/>
+          <w:szCs w:val="25"/>
+          <w:rtl w:val="0"/>
+        </w:rPr>
+        <w:t xml:space="preserve">long1=long2 ou </w:t>
+      </w:r>
+      <w:r>
+        <w:rPr>
+          <w:sz w:val="25"/>
+          <w:szCs w:val="25"/>
+          <w:rtl w:val="0"/>
+        </w:rPr>
+        <w:t xml:space="preserve">long1=long3</w:t>
+      </w:r>
+      <w:r>
+        <w:rPr>
+          <w:sz w:val="25"/>
+          <w:szCs w:val="25"/>
+          <w:rtl w:val="0"/>
+        </w:rPr>
+        <w:t xml:space="preserve"> ou </w:t>
+      </w:r>
+      <w:r>
+        <w:rPr>
+          <w:sz w:val="25"/>
+          <w:szCs w:val="25"/>
+          <w:rtl w:val="0"/>
+        </w:rPr>
+        <w:t xml:space="preserve">long2=long3</w:t>
+      </w:r>
+      <w:r>
+        <w:rPr>
+          <w:sz w:val="25"/>
+          <w:szCs w:val="25"/>
+          <w:rtl w:val="0"/>
+        </w:rPr>
+        <w:t xml:space="preserve">  )Alors</w:t>
+      </w:r>
+    </w:p>
+    <w:p>
+      <w:pPr>
+        <w:ind w:left="2160" w:firstLine="720"/>
+        <w:rPr>
+          <w:sz w:val="25"/>
+          <w:szCs w:val="25"/>
+        </w:rPr>
+      </w:pPr>
+      <w:r>
+        <w:rPr>
+          <w:sz w:val="25"/>
+          <w:szCs w:val="25"/>
+          <w:rtl w:val="0"/>
+        </w:rPr>
+        <w:t xml:space="preserve">Afficher (‘’le triangle est isocèle  ”)</w:t>
+      </w:r>
+    </w:p>
+    <w:p>
+      <w:pPr>
+        <w:ind w:left="2160" w:firstLine="0"/>
+        <w:rPr>
+          <w:sz w:val="25"/>
+          <w:szCs w:val="25"/>
+        </w:rPr>
+      </w:pPr>
+      <w:r>
+        <w:rPr>
+          <w:sz w:val="25"/>
+          <w:szCs w:val="25"/>
+          <w:rtl w:val="0"/>
+        </w:rPr>
+        <w:t xml:space="preserve">Sinon </w:t>
+      </w:r>
+    </w:p>
+    <w:p>
+      <w:pPr>
+        <w:ind w:left="2160" w:firstLine="0"/>
+        <w:rPr>
+          <w:sz w:val="25"/>
+          <w:szCs w:val="25"/>
+        </w:rPr>
+      </w:pPr>
+      <w:r>
+        <w:rPr>
+          <w:sz w:val="25"/>
+          <w:szCs w:val="25"/>
+          <w:rtl w:val="0"/>
+        </w:rPr>
+        <w:tab/>
+        <w:t xml:space="preserve">Afficher (‘’le triangle est scalène  ”)</w:t>
       </w:r>
     </w:p>
     <w:p>
@@ -2802,12 +3622,600 @@
       </w:pPr>
       <w:r>
         <w:rPr>
-          <w:sz w:val="25"/>
-          <w:szCs w:val="25"/>
-          <w:rtl w:val="0"/>
-        </w:rPr>
-        <w:tab/>
-        <w:t xml:space="preserve">Afficher (‘’c’est un chiffre ")</w:t>
+          <w:rtl w:val="0"/>
+        </w:rPr>
+      </w:r>
+    </w:p>
+    <w:p>
+      <w:pPr>
+        <w:ind w:firstLine="720"/>
+        <w:rPr>
+          <w:sz w:val="25"/>
+          <w:szCs w:val="25"/>
+        </w:rPr>
+      </w:pPr>
+      <w:r>
+        <w:rPr>
+          <w:sz w:val="25"/>
+          <w:szCs w:val="25"/>
+          <w:rtl w:val="0"/>
+        </w:rPr>
+        <w:t xml:space="preserve">Fin  Faire</w:t>
+      </w:r>
+    </w:p>
+    <w:p>
+      <w:pPr>
+        <w:ind w:firstLine="720"/>
+        <w:rPr>
+          <w:sz w:val="25"/>
+          <w:szCs w:val="25"/>
+        </w:rPr>
+      </w:pPr>
+      <w:r>
+        <w:rPr>
+          <w:rtl w:val="0"/>
+        </w:rPr>
+      </w:r>
+    </w:p>
+    <w:p>
+      <w:pPr>
+        <w:ind w:firstLine="720"/>
+        <w:rPr>
+          <w:sz w:val="25"/>
+          <w:szCs w:val="25"/>
+        </w:rPr>
+      </w:pPr>
+      <w:r>
+        <w:rPr>
+          <w:rtl w:val="0"/>
+        </w:rPr>
+      </w:r>
+    </w:p>
+    <w:p>
+      <w:pPr>
+        <w:rPr>
+          <w:b w:val="1"/>
+          <w:sz w:val="24"/>
+          <w:szCs w:val="24"/>
+        </w:rPr>
+      </w:pPr>
+      <w:r>
+        <w:rPr>
+          <w:b w:val="1"/>
+          <w:sz w:val="24"/>
+          <w:szCs w:val="24"/>
+          <w:rtl w:val="0"/>
+        </w:rPr>
+        <w:t xml:space="preserve">exercice 15 </w:t>
+      </w:r>
+      <w:r>
+        <w:rPr>
+          <w:b w:val="1"/>
+          <w:sz w:val="25"/>
+          <w:szCs w:val="25"/>
+          <w:rtl w:val="0"/>
+        </w:rPr>
+        <w:t xml:space="preserve">les racines d’une équation du second degré.</w:t>
+      </w:r>
+      <w:r>
+        <w:rPr>
+          <w:rtl w:val="0"/>
+        </w:rPr>
+      </w:r>
+    </w:p>
+    <w:p>
+      <w:pPr>
+        <w:rPr>
+          <w:sz w:val="25"/>
+          <w:szCs w:val="25"/>
+        </w:rPr>
+      </w:pPr>
+      <w:r>
+        <w:rPr>
+          <w:sz w:val="25"/>
+          <w:szCs w:val="25"/>
+          <w:rtl w:val="0"/>
+        </w:rPr>
+        <w:t xml:space="preserve">Pré-conditions: les coefficients a,b et c sont données</w:t>
+      </w:r>
+    </w:p>
+    <w:p>
+      <w:pPr>
+        <w:rPr>
+          <w:sz w:val="25"/>
+          <w:szCs w:val="25"/>
+        </w:rPr>
+      </w:pPr>
+      <w:r>
+        <w:rPr>
+          <w:sz w:val="25"/>
+          <w:szCs w:val="25"/>
+          <w:rtl w:val="0"/>
+        </w:rPr>
+        <w:t xml:space="preserve">Post-conditions: nous avons calcule les racines de l'équation</w:t>
+      </w:r>
+    </w:p>
+    <w:p>
+      <w:pPr>
+        <w:rPr>
+          <w:sz w:val="25"/>
+          <w:szCs w:val="25"/>
+        </w:rPr>
+      </w:pPr>
+      <w:r>
+        <w:rPr>
+          <w:sz w:val="25"/>
+          <w:szCs w:val="25"/>
+          <w:rtl w:val="0"/>
+        </w:rPr>
+        <w:t xml:space="preserve">Objectifs: L’objectif est de  calculer les racines de l'équation du 2nd degre</w:t>
+      </w:r>
+    </w:p>
+    <w:p>
+      <w:pPr>
+        <w:rPr>
+          <w:sz w:val="25"/>
+          <w:szCs w:val="25"/>
+        </w:rPr>
+      </w:pPr>
+      <w:r>
+        <w:rPr>
+          <w:rtl w:val="0"/>
+        </w:rPr>
+      </w:r>
+    </w:p>
+    <w:p>
+      <w:pPr>
+        <w:rPr>
+          <w:sz w:val="25"/>
+          <w:szCs w:val="25"/>
+        </w:rPr>
+      </w:pPr>
+      <w:r>
+        <w:rPr>
+          <w:sz w:val="25"/>
+          <w:szCs w:val="25"/>
+          <w:rtl w:val="0"/>
+        </w:rPr>
+        <w:t xml:space="preserve">a:reel</w:t>
+      </w:r>
+      <w:r>
+        <w:rPr>
+          <w:rtl w:val="0"/>
+        </w:rPr>
+      </w:r>
+    </w:p>
+    <w:p>
+      <w:pPr>
+        <w:rPr>
+          <w:sz w:val="25"/>
+          <w:szCs w:val="25"/>
+        </w:rPr>
+      </w:pPr>
+      <w:r>
+        <w:rPr>
+          <w:sz w:val="25"/>
+          <w:szCs w:val="25"/>
+          <w:rtl w:val="0"/>
+        </w:rPr>
+        <w:t xml:space="preserve">b</w:t>
+      </w:r>
+      <w:r>
+        <w:rPr>
+          <w:sz w:val="25"/>
+          <w:szCs w:val="25"/>
+          <w:rtl w:val="0"/>
+        </w:rPr>
+        <w:t xml:space="preserve">:</w:t>
+      </w:r>
+      <w:r>
+        <w:rPr>
+          <w:sz w:val="25"/>
+          <w:szCs w:val="25"/>
+          <w:rtl w:val="0"/>
+        </w:rPr>
+        <w:t xml:space="preserve">reel</w:t>
+      </w:r>
+    </w:p>
+    <w:p>
+      <w:pPr>
+        <w:rPr>
+          <w:sz w:val="25"/>
+          <w:szCs w:val="25"/>
+        </w:rPr>
+      </w:pPr>
+      <w:r>
+        <w:rPr>
+          <w:sz w:val="25"/>
+          <w:szCs w:val="25"/>
+          <w:rtl w:val="0"/>
+        </w:rPr>
+        <w:t xml:space="preserve">c:reel</w:t>
+      </w:r>
+    </w:p>
+    <w:p>
+      <w:pPr>
+        <w:rPr>
+          <w:sz w:val="25"/>
+          <w:szCs w:val="25"/>
+        </w:rPr>
+      </w:pPr>
+      <w:r>
+        <w:rPr>
+          <w:sz w:val="25"/>
+          <w:szCs w:val="25"/>
+          <w:rtl w:val="0"/>
+        </w:rPr>
+        <w:t xml:space="preserve">solution1:reel</w:t>
+      </w:r>
+      <w:r>
+        <w:rPr>
+          <w:rtl w:val="0"/>
+        </w:rPr>
+      </w:r>
+    </w:p>
+    <w:p>
+      <w:pPr>
+        <w:rPr>
+          <w:sz w:val="25"/>
+          <w:szCs w:val="25"/>
+        </w:rPr>
+      </w:pPr>
+      <w:r>
+        <w:rPr>
+          <w:sz w:val="25"/>
+          <w:szCs w:val="25"/>
+          <w:rtl w:val="0"/>
+        </w:rPr>
+        <w:t xml:space="preserve">solution2:reel</w:t>
+      </w:r>
+      <w:r>
+        <w:rPr>
+          <w:sz w:val="25"/>
+          <w:szCs w:val="25"/>
+          <w:rtl w:val="0"/>
+        </w:rPr>
+        <w:t xml:space="preserve"> </w:t>
+      </w:r>
+    </w:p>
+    <w:p>
+      <w:pPr>
+        <w:rPr>
+          <w:sz w:val="25"/>
+          <w:szCs w:val="25"/>
+        </w:rPr>
+      </w:pPr>
+      <w:r>
+        <w:rPr>
+          <w:sz w:val="25"/>
+          <w:szCs w:val="25"/>
+          <w:rtl w:val="0"/>
+        </w:rPr>
+        <w:t xml:space="preserve">delta:reel</w:t>
+      </w:r>
+    </w:p>
+    <w:p>
+      <w:pPr>
+        <w:rPr>
+          <w:sz w:val="25"/>
+          <w:szCs w:val="25"/>
+        </w:rPr>
+      </w:pPr>
+      <w:r>
+        <w:rPr>
+          <w:rtl w:val="0"/>
+        </w:rPr>
+      </w:r>
+    </w:p>
+    <w:p>
+      <w:pPr>
+        <w:ind w:firstLine="720"/>
+        <w:rPr>
+          <w:sz w:val="25"/>
+          <w:szCs w:val="25"/>
+        </w:rPr>
+      </w:pPr>
+      <w:r>
+        <w:rPr>
+          <w:sz w:val="25"/>
+          <w:szCs w:val="25"/>
+          <w:rtl w:val="0"/>
+        </w:rPr>
+        <w:t xml:space="preserve">Faire</w:t>
+      </w:r>
+    </w:p>
+    <w:p>
+      <w:pPr>
+        <w:ind w:left="720" w:firstLine="720"/>
+        <w:rPr>
+          <w:sz w:val="25"/>
+          <w:szCs w:val="25"/>
+        </w:rPr>
+      </w:pPr>
+      <w:r>
+        <w:rPr>
+          <w:sz w:val="25"/>
+          <w:szCs w:val="25"/>
+          <w:rtl w:val="0"/>
+        </w:rPr>
+        <w:t xml:space="preserve">delta:=b*b-4*a*c</w:t>
+      </w:r>
+    </w:p>
+    <w:p>
+      <w:pPr>
+        <w:ind w:firstLine="720"/>
+        <w:rPr>
+          <w:sz w:val="25"/>
+          <w:szCs w:val="25"/>
+        </w:rPr>
+      </w:pPr>
+      <w:r>
+        <w:rPr>
+          <w:sz w:val="25"/>
+          <w:szCs w:val="25"/>
+          <w:rtl w:val="0"/>
+        </w:rPr>
+        <w:tab/>
+      </w:r>
+      <w:r>
+        <w:rPr>
+          <w:sz w:val="25"/>
+          <w:szCs w:val="25"/>
+          <w:rtl w:val="0"/>
+        </w:rPr>
+        <w:t xml:space="preserve">Si(</w:t>
+      </w:r>
+      <w:r>
+        <w:rPr>
+          <w:sz w:val="25"/>
+          <w:szCs w:val="25"/>
+          <w:rtl w:val="0"/>
+        </w:rPr>
+        <w:t xml:space="preserve">delta&gt;0) Alors</w:t>
+      </w:r>
+    </w:p>
+    <w:p>
+      <w:pPr>
+        <w:ind w:firstLine="720"/>
+        <w:rPr>
+          <w:sz w:val="25"/>
+          <w:szCs w:val="25"/>
+        </w:rPr>
+      </w:pPr>
+      <w:r>
+        <w:rPr>
+          <w:sz w:val="25"/>
+          <w:szCs w:val="25"/>
+          <w:rtl w:val="0"/>
+        </w:rPr>
+        <w:tab/>
+        <w:tab/>
+      </w:r>
+      <w:r>
+        <w:rPr>
+          <w:sz w:val="25"/>
+          <w:szCs w:val="25"/>
+          <w:rtl w:val="0"/>
+        </w:rPr>
+        <w:t xml:space="preserve">solution1:=</w:t>
+      </w:r>
+      <w:r>
+        <w:rPr>
+          <w:sz w:val="25"/>
+          <w:szCs w:val="25"/>
+          <w:rtl w:val="0"/>
+        </w:rPr>
+        <w:t xml:space="preserve"> (-b-racine(delta)/(2*a)</w:t>
+      </w:r>
+    </w:p>
+    <w:p>
+      <w:pPr>
+        <w:ind w:left="1440" w:firstLine="720"/>
+        <w:rPr>
+          <w:sz w:val="25"/>
+          <w:szCs w:val="25"/>
+        </w:rPr>
+      </w:pPr>
+      <w:r>
+        <w:rPr>
+          <w:sz w:val="25"/>
+          <w:szCs w:val="25"/>
+          <w:rtl w:val="0"/>
+        </w:rPr>
+        <w:t xml:space="preserve">solution2:=</w:t>
+      </w:r>
+      <w:r>
+        <w:rPr>
+          <w:sz w:val="25"/>
+          <w:szCs w:val="25"/>
+          <w:rtl w:val="0"/>
+        </w:rPr>
+        <w:t xml:space="preserve"> (-b+racine(delta)/(2*a)</w:t>
+      </w:r>
+    </w:p>
+    <w:p>
+      <w:pPr>
+        <w:ind w:left="1440" w:firstLine="720"/>
+        <w:rPr>
+          <w:sz w:val="25"/>
+          <w:szCs w:val="25"/>
+        </w:rPr>
+      </w:pPr>
+      <w:r>
+        <w:rPr>
+          <w:sz w:val="25"/>
+          <w:szCs w:val="25"/>
+          <w:rtl w:val="0"/>
+        </w:rPr>
+        <w:t xml:space="preserve">Afficher (‘’les solutions sont :  ” </w:t>
+      </w:r>
+      <w:r>
+        <w:rPr>
+          <w:sz w:val="25"/>
+          <w:szCs w:val="25"/>
+          <w:rtl w:val="0"/>
+        </w:rPr>
+        <w:t xml:space="preserve">solution1</w:t>
+      </w:r>
+      <w:r>
+        <w:rPr>
+          <w:sz w:val="25"/>
+          <w:szCs w:val="25"/>
+          <w:rtl w:val="0"/>
+        </w:rPr>
+        <w:t xml:space="preserve"> ”et” solution2)</w:t>
+      </w:r>
+    </w:p>
+    <w:p>
+      <w:pPr>
+        <w:ind w:firstLine="720"/>
+        <w:rPr>
+          <w:sz w:val="25"/>
+          <w:szCs w:val="25"/>
+        </w:rPr>
+      </w:pPr>
+      <w:r>
+        <w:rPr>
+          <w:sz w:val="25"/>
+          <w:szCs w:val="25"/>
+          <w:rtl w:val="0"/>
+        </w:rPr>
+        <w:tab/>
+        <w:t xml:space="preserve">Sinon</w:t>
+      </w:r>
+    </w:p>
+    <w:p>
+      <w:pPr>
+        <w:rPr>
+          <w:sz w:val="25"/>
+          <w:szCs w:val="25"/>
+        </w:rPr>
+      </w:pPr>
+      <w:r>
+        <w:rPr>
+          <w:sz w:val="25"/>
+          <w:szCs w:val="25"/>
+          <w:rtl w:val="0"/>
+        </w:rPr>
+        <w:tab/>
+        <w:tab/>
+        <w:tab/>
+      </w:r>
+      <w:r>
+        <w:rPr>
+          <w:sz w:val="25"/>
+          <w:szCs w:val="25"/>
+          <w:rtl w:val="0"/>
+        </w:rPr>
+        <w:t xml:space="preserve">Si(</w:t>
+      </w:r>
+      <w:r>
+        <w:rPr>
+          <w:sz w:val="25"/>
+          <w:szCs w:val="25"/>
+          <w:rtl w:val="0"/>
+        </w:rPr>
+        <w:t xml:space="preserve">delta=0)Alors</w:t>
+      </w:r>
+    </w:p>
+    <w:p>
+      <w:pPr>
+        <w:rPr>
+          <w:sz w:val="25"/>
+          <w:szCs w:val="25"/>
+        </w:rPr>
+      </w:pPr>
+      <w:r>
+        <w:rPr>
+          <w:sz w:val="25"/>
+          <w:szCs w:val="25"/>
+          <w:rtl w:val="0"/>
+        </w:rPr>
+        <w:tab/>
+        <w:tab/>
+        <w:tab/>
+        <w:tab/>
+      </w:r>
+      <w:r>
+        <w:rPr>
+          <w:sz w:val="25"/>
+          <w:szCs w:val="25"/>
+          <w:rtl w:val="0"/>
+        </w:rPr>
+        <w:t xml:space="preserve">solution1:=</w:t>
+      </w:r>
+      <w:r>
+        <w:rPr>
+          <w:sz w:val="25"/>
+          <w:szCs w:val="25"/>
+          <w:rtl w:val="0"/>
+        </w:rPr>
+        <w:t xml:space="preserve"> (-b)/(2*a)</w:t>
+      </w:r>
+    </w:p>
+    <w:p>
+      <w:pPr>
+        <w:ind w:left="2160" w:firstLine="720"/>
+        <w:rPr>
+          <w:sz w:val="25"/>
+          <w:szCs w:val="25"/>
+        </w:rPr>
+      </w:pPr>
+      <w:r>
+        <w:rPr>
+          <w:sz w:val="25"/>
+          <w:szCs w:val="25"/>
+          <w:rtl w:val="0"/>
+        </w:rPr>
+        <w:t xml:space="preserve">Afficher (“ l’unique solution est ” </w:t>
+      </w:r>
+      <w:r>
+        <w:rPr>
+          <w:sz w:val="25"/>
+          <w:szCs w:val="25"/>
+          <w:rtl w:val="0"/>
+        </w:rPr>
+        <w:t xml:space="preserve">solution1)</w:t>
+      </w:r>
+      <w:r>
+        <w:rPr>
+          <w:rtl w:val="0"/>
+        </w:rPr>
+      </w:r>
+    </w:p>
+    <w:p>
+      <w:pPr>
+        <w:ind w:left="2160" w:firstLine="0"/>
+        <w:rPr>
+          <w:sz w:val="25"/>
+          <w:szCs w:val="25"/>
+        </w:rPr>
+      </w:pPr>
+      <w:r>
+        <w:rPr>
+          <w:sz w:val="25"/>
+          <w:szCs w:val="25"/>
+          <w:rtl w:val="0"/>
+        </w:rPr>
+        <w:t xml:space="preserve">Sinon </w:t>
+      </w:r>
+    </w:p>
+    <w:p>
+      <w:pPr>
+        <w:ind w:left="2160" w:firstLine="0"/>
+        <w:rPr>
+          <w:sz w:val="25"/>
+          <w:szCs w:val="25"/>
+        </w:rPr>
+      </w:pPr>
+      <w:r>
+        <w:rPr>
+          <w:sz w:val="25"/>
+          <w:szCs w:val="25"/>
+          <w:rtl w:val="0"/>
+        </w:rPr>
+        <w:tab/>
+        <w:t xml:space="preserve">Afficher (''l'équation n’a pas de solutions réelles   ”)</w:t>
       </w:r>
     </w:p>
     <w:p>
@@ -2820,12 +4228,287 @@
       </w:pPr>
       <w:r>
         <w:rPr>
-          <w:sz w:val="25"/>
-          <w:szCs w:val="25"/>
-          <w:rtl w:val="0"/>
-        </w:rPr>
-        <w:tab/>
-        <w:t xml:space="preserve">Sinon </w:t>
+          <w:rtl w:val="0"/>
+        </w:rPr>
+      </w:r>
+    </w:p>
+    <w:p>
+      <w:pPr>
+        <w:ind w:firstLine="720"/>
+        <w:rPr>
+          <w:sz w:val="25"/>
+          <w:szCs w:val="25"/>
+        </w:rPr>
+      </w:pPr>
+      <w:r>
+        <w:rPr>
+          <w:sz w:val="25"/>
+          <w:szCs w:val="25"/>
+          <w:rtl w:val="0"/>
+        </w:rPr>
+        <w:t xml:space="preserve">Fin  Faire</w:t>
+      </w:r>
+    </w:p>
+    <w:p>
+      <w:pPr>
+        <w:rPr>
+          <w:b w:val="1"/>
+          <w:sz w:val="24"/>
+          <w:szCs w:val="24"/>
+        </w:rPr>
+      </w:pPr>
+      <w:r>
+        <w:rPr>
+          <w:b w:val="1"/>
+          <w:sz w:val="24"/>
+          <w:szCs w:val="24"/>
+          <w:rtl w:val="0"/>
+        </w:rPr>
+        <w:t xml:space="preserve">exercice 16 = 6</w:t>
+      </w:r>
+    </w:p>
+    <w:p>
+      <w:pPr>
+        <w:rPr>
+          <w:b w:val="1"/>
+          <w:sz w:val="24"/>
+          <w:szCs w:val="24"/>
+        </w:rPr>
+      </w:pPr>
+      <w:r>
+        <w:rPr>
+          <w:b w:val="1"/>
+          <w:sz w:val="24"/>
+          <w:szCs w:val="24"/>
+          <w:rtl w:val="0"/>
+        </w:rPr>
+        <w:t xml:space="preserve">exercice 17 = 7</w:t>
+      </w:r>
+    </w:p>
+    <w:p>
+      <w:pPr>
+        <w:rPr>
+          <w:b w:val="1"/>
+          <w:sz w:val="24"/>
+          <w:szCs w:val="24"/>
+        </w:rPr>
+      </w:pPr>
+      <w:r>
+        <w:rPr>
+          <w:b w:val="1"/>
+          <w:sz w:val="24"/>
+          <w:szCs w:val="24"/>
+          <w:rtl w:val="0"/>
+        </w:rPr>
+        <w:t xml:space="preserve">exercice 18 = 8</w:t>
+      </w:r>
+    </w:p>
+    <w:p>
+      <w:pPr>
+        <w:rPr>
+          <w:b w:val="1"/>
+          <w:sz w:val="24"/>
+          <w:szCs w:val="24"/>
+        </w:rPr>
+      </w:pPr>
+      <w:r>
+        <w:rPr>
+          <w:b w:val="1"/>
+          <w:sz w:val="24"/>
+          <w:szCs w:val="24"/>
+          <w:rtl w:val="0"/>
+        </w:rPr>
+        <w:t xml:space="preserve">exercice 19 verification nombre </w:t>
+      </w:r>
+      <w:r>
+        <w:rPr>
+          <w:b w:val="1"/>
+          <w:sz w:val="25"/>
+          <w:szCs w:val="25"/>
+          <w:rtl w:val="0"/>
+        </w:rPr>
+        <w:t xml:space="preserve">négatif, positif ou nul.</w:t>
+      </w:r>
+      <w:r>
+        <w:rPr>
+          <w:rtl w:val="0"/>
+        </w:rPr>
+      </w:r>
+    </w:p>
+    <w:p>
+      <w:pPr>
+        <w:rPr>
+          <w:sz w:val="25"/>
+          <w:szCs w:val="25"/>
+        </w:rPr>
+      </w:pPr>
+      <w:r>
+        <w:rPr>
+          <w:sz w:val="25"/>
+          <w:szCs w:val="25"/>
+          <w:rtl w:val="0"/>
+        </w:rPr>
+        <w:t xml:space="preserve">Pré-conditions: le nombre à vérifier est donné.</w:t>
+      </w:r>
+    </w:p>
+    <w:p>
+      <w:pPr>
+        <w:rPr>
+          <w:sz w:val="25"/>
+          <w:szCs w:val="25"/>
+        </w:rPr>
+      </w:pPr>
+      <w:r>
+        <w:rPr>
+          <w:sz w:val="25"/>
+          <w:szCs w:val="25"/>
+          <w:rtl w:val="0"/>
+        </w:rPr>
+        <w:t xml:space="preserve">Post-conditions: nous avons vérifié si le nombre est </w:t>
+      </w:r>
+      <w:r>
+        <w:rPr>
+          <w:b w:val="1"/>
+          <w:sz w:val="25"/>
+          <w:szCs w:val="25"/>
+          <w:rtl w:val="0"/>
+        </w:rPr>
+        <w:t xml:space="preserve">négatif, positif ou nul.</w:t>
+      </w:r>
+      <w:r>
+        <w:rPr>
+          <w:rtl w:val="0"/>
+        </w:rPr>
+      </w:r>
+    </w:p>
+    <w:p>
+      <w:pPr>
+        <w:rPr>
+          <w:sz w:val="25"/>
+          <w:szCs w:val="25"/>
+        </w:rPr>
+      </w:pPr>
+      <w:r>
+        <w:rPr>
+          <w:sz w:val="25"/>
+          <w:szCs w:val="25"/>
+          <w:rtl w:val="0"/>
+        </w:rPr>
+        <w:t xml:space="preserve">Objectifs: L’objectif est de vérifier  si le nombre </w:t>
+      </w:r>
+      <w:r>
+        <w:rPr>
+          <w:sz w:val="25"/>
+          <w:szCs w:val="25"/>
+          <w:rtl w:val="0"/>
+        </w:rPr>
+        <w:t xml:space="preserve">nombre1:entier</w:t>
+      </w:r>
+      <w:r>
+        <w:rPr>
+          <w:sz w:val="25"/>
+          <w:szCs w:val="25"/>
+          <w:rtl w:val="0"/>
+        </w:rPr>
+        <w:t xml:space="preserve"> est </w:t>
+      </w:r>
+      <w:r>
+        <w:rPr>
+          <w:b w:val="1"/>
+          <w:sz w:val="25"/>
+          <w:szCs w:val="25"/>
+          <w:rtl w:val="0"/>
+        </w:rPr>
+        <w:t xml:space="preserve">négatif, positif ou nul.</w:t>
+      </w:r>
+      <w:r>
+        <w:rPr>
+          <w:sz w:val="25"/>
+          <w:szCs w:val="25"/>
+          <w:rtl w:val="0"/>
+        </w:rPr>
+        <w:t xml:space="preserve">.</w:t>
+      </w:r>
+    </w:p>
+    <w:p>
+      <w:pPr>
+        <w:rPr>
+          <w:sz w:val="25"/>
+          <w:szCs w:val="25"/>
+        </w:rPr>
+      </w:pPr>
+      <w:r>
+        <w:rPr>
+          <w:sz w:val="25"/>
+          <w:szCs w:val="25"/>
+          <w:rtl w:val="0"/>
+        </w:rPr>
+        <w:t xml:space="preserve">nombre1</w:t>
+      </w:r>
+      <w:r>
+        <w:rPr>
+          <w:sz w:val="25"/>
+          <w:szCs w:val="25"/>
+          <w:rtl w:val="0"/>
+        </w:rPr>
+        <w:t xml:space="preserve">:entier</w:t>
+      </w:r>
+      <w:r>
+        <w:rPr>
+          <w:rtl w:val="0"/>
+        </w:rPr>
+      </w:r>
+    </w:p>
+    <w:p>
+      <w:pPr>
+        <w:ind w:firstLine="720"/>
+        <w:rPr>
+          <w:sz w:val="25"/>
+          <w:szCs w:val="25"/>
+        </w:rPr>
+      </w:pPr>
+      <w:r>
+        <w:rPr>
+          <w:sz w:val="25"/>
+          <w:szCs w:val="25"/>
+          <w:rtl w:val="0"/>
+        </w:rPr>
+        <w:t xml:space="preserve">Faire</w:t>
+      </w:r>
+    </w:p>
+    <w:p>
+      <w:pPr>
+        <w:rPr>
+          <w:sz w:val="25"/>
+          <w:szCs w:val="25"/>
+        </w:rPr>
+      </w:pPr>
+      <w:r>
+        <w:rPr>
+          <w:sz w:val="25"/>
+          <w:szCs w:val="25"/>
+          <w:rtl w:val="0"/>
+        </w:rPr>
+        <w:tab/>
+        <w:tab/>
+        <w:t xml:space="preserve">Si(nombre1 =0)Alors</w:t>
+      </w:r>
+    </w:p>
+    <w:p>
+      <w:pPr>
+        <w:ind w:left="1440" w:firstLine="720"/>
+        <w:rPr>
+          <w:sz w:val="25"/>
+          <w:szCs w:val="25"/>
+        </w:rPr>
+      </w:pPr>
+      <w:r>
+        <w:rPr>
+          <w:sz w:val="25"/>
+          <w:szCs w:val="25"/>
+          <w:rtl w:val="0"/>
+        </w:rPr>
+        <w:t xml:space="preserve">Afficher (‘’le nombre  est nul”)</w:t>
       </w:r>
     </w:p>
     <w:p>
@@ -2842,13 +4525,81 @@
           <w:szCs w:val="25"/>
           <w:rtl w:val="0"/>
         </w:rPr>
-        <w:tab/>
-        <w:t xml:space="preserve">Afficher (‘’c’est un caractère spécial ")</w:t>
-      </w:r>
-    </w:p>
-    <w:p>
-      <w:pPr>
-        <w:ind w:left="720" w:firstLine="0"/>
+        <w:t xml:space="preserve">Sinon</w:t>
+      </w:r>
+    </w:p>
+    <w:p>
+      <w:pPr>
+        <w:ind w:left="1440" w:firstLine="0"/>
+        <w:rPr>
+          <w:sz w:val="25"/>
+          <w:szCs w:val="25"/>
+        </w:rPr>
+      </w:pPr>
+      <w:r>
+        <w:rPr>
+          <w:sz w:val="25"/>
+          <w:szCs w:val="25"/>
+          <w:rtl w:val="0"/>
+        </w:rPr>
+        <w:tab/>
+        <w:t xml:space="preserve">Si(nombre1 &gt;0)Alors</w:t>
+      </w:r>
+    </w:p>
+    <w:p>
+      <w:pPr>
+        <w:ind w:left="2160" w:firstLine="720"/>
+        <w:rPr>
+          <w:sz w:val="25"/>
+          <w:szCs w:val="25"/>
+        </w:rPr>
+      </w:pPr>
+      <w:r>
+        <w:rPr>
+          <w:sz w:val="25"/>
+          <w:szCs w:val="25"/>
+          <w:rtl w:val="0"/>
+        </w:rPr>
+        <w:t xml:space="preserve">Afficher (‘’le nombre  est positif")</w:t>
+      </w:r>
+    </w:p>
+    <w:p>
+      <w:pPr>
+        <w:ind w:left="2160" w:firstLine="0"/>
+        <w:rPr>
+          <w:sz w:val="25"/>
+          <w:szCs w:val="25"/>
+        </w:rPr>
+      </w:pPr>
+      <w:r>
+        <w:rPr>
+          <w:sz w:val="25"/>
+          <w:szCs w:val="25"/>
+          <w:rtl w:val="0"/>
+        </w:rPr>
+        <w:t xml:space="preserve">Sinon</w:t>
+      </w:r>
+    </w:p>
+    <w:p>
+      <w:pPr>
+        <w:ind w:left="2160" w:firstLine="720"/>
+        <w:rPr>
+          <w:sz w:val="25"/>
+          <w:szCs w:val="25"/>
+        </w:rPr>
+      </w:pPr>
+      <w:r>
+        <w:rPr>
+          <w:sz w:val="25"/>
+          <w:szCs w:val="25"/>
+          <w:rtl w:val="0"/>
+        </w:rPr>
+        <w:t xml:space="preserve">Afficher (‘’le nombre  est négatif")</w:t>
+      </w:r>
+    </w:p>
+    <w:p>
+      <w:pPr>
+        <w:ind w:left="0" w:firstLine="720"/>
         <w:rPr>
           <w:sz w:val="25"/>
           <w:szCs w:val="25"/>
@@ -2865,41 +4616,272 @@
     </w:p>
     <w:p>
       <w:pPr>
-        <w:rPr>
-          <w:b w:val="1"/>
-          <w:i w:val="1"/>
-          <w:sz w:val="24"/>
-          <w:szCs w:val="24"/>
-        </w:rPr>
-      </w:pPr>
-      <w:r>
-        <w:rPr>
-          <w:rtl w:val="0"/>
-        </w:rPr>
-      </w:r>
-    </w:p>
-    <w:p>
-      <w:pPr>
-        <w:rPr>
-          <w:b w:val="1"/>
-          <w:i w:val="1"/>
-          <w:sz w:val="24"/>
-          <w:szCs w:val="24"/>
-        </w:rPr>
-      </w:pPr>
-      <w:r>
-        <w:rPr>
-          <w:rtl w:val="0"/>
-        </w:rPr>
-      </w:r>
-    </w:p>
-    <w:p>
-      <w:pPr>
-        <w:rPr>
-          <w:b w:val="1"/>
-          <w:i w:val="1"/>
-          <w:sz w:val="24"/>
-          <w:szCs w:val="24"/>
+        <w:ind w:left="0" w:firstLine="720"/>
+        <w:rPr>
+          <w:sz w:val="25"/>
+          <w:szCs w:val="25"/>
+        </w:rPr>
+      </w:pPr>
+      <w:r>
+        <w:rPr>
+          <w:rtl w:val="0"/>
+        </w:rPr>
+      </w:r>
+    </w:p>
+    <w:p>
+      <w:pPr>
+        <w:rPr>
+          <w:b w:val="1"/>
+          <w:sz w:val="24"/>
+          <w:szCs w:val="24"/>
+        </w:rPr>
+      </w:pPr>
+      <w:r>
+        <w:rPr>
+          <w:b w:val="1"/>
+          <w:sz w:val="24"/>
+          <w:szCs w:val="24"/>
+          <w:rtl w:val="0"/>
+        </w:rPr>
+        <w:t xml:space="preserve">exercice 20 verification  nombre </w:t>
+      </w:r>
+      <w:r>
+        <w:rPr>
+          <w:b w:val="1"/>
+          <w:sz w:val="25"/>
+          <w:szCs w:val="25"/>
+          <w:rtl w:val="0"/>
+        </w:rPr>
+        <w:t xml:space="preserve">divisible par 5 et 11 ou non.</w:t>
+      </w:r>
+      <w:r>
+        <w:rPr>
+          <w:rtl w:val="0"/>
+        </w:rPr>
+      </w:r>
+    </w:p>
+    <w:p>
+      <w:pPr>
+        <w:rPr>
+          <w:sz w:val="25"/>
+          <w:szCs w:val="25"/>
+        </w:rPr>
+      </w:pPr>
+      <w:r>
+        <w:rPr>
+          <w:sz w:val="25"/>
+          <w:szCs w:val="25"/>
+          <w:rtl w:val="0"/>
+        </w:rPr>
+        <w:t xml:space="preserve">Pré-conditions: le nombre à vérifier est donné.</w:t>
+      </w:r>
+    </w:p>
+    <w:p>
+      <w:pPr>
+        <w:rPr>
+          <w:b w:val="1"/>
+          <w:sz w:val="25"/>
+          <w:szCs w:val="25"/>
+        </w:rPr>
+      </w:pPr>
+      <w:r>
+        <w:rPr>
+          <w:sz w:val="25"/>
+          <w:szCs w:val="25"/>
+          <w:rtl w:val="0"/>
+        </w:rPr>
+        <w:t xml:space="preserve">Post-conditions: nous avons vérifié si le nombre est </w:t>
+      </w:r>
+      <w:r>
+        <w:rPr>
+          <w:b w:val="1"/>
+          <w:sz w:val="25"/>
+          <w:szCs w:val="25"/>
+          <w:rtl w:val="0"/>
+        </w:rPr>
+        <w:t xml:space="preserve">divisible par 5 et 11 ou non.</w:t>
+      </w:r>
+    </w:p>
+    <w:p>
+      <w:pPr>
+        <w:rPr>
+          <w:b w:val="1"/>
+          <w:sz w:val="25"/>
+          <w:szCs w:val="25"/>
+        </w:rPr>
+      </w:pPr>
+      <w:r>
+        <w:rPr>
+          <w:sz w:val="25"/>
+          <w:szCs w:val="25"/>
+          <w:rtl w:val="0"/>
+        </w:rPr>
+        <w:t xml:space="preserve">Objectifs: L’objectif est de vérifier  si le nombre </w:t>
+      </w:r>
+      <w:r>
+        <w:rPr>
+          <w:sz w:val="25"/>
+          <w:szCs w:val="25"/>
+          <w:rtl w:val="0"/>
+        </w:rPr>
+        <w:t xml:space="preserve">nombre1:entier</w:t>
+      </w:r>
+      <w:r>
+        <w:rPr>
+          <w:sz w:val="25"/>
+          <w:szCs w:val="25"/>
+          <w:rtl w:val="0"/>
+        </w:rPr>
+        <w:t xml:space="preserve"> est </w:t>
+      </w:r>
+      <w:r>
+        <w:rPr>
+          <w:b w:val="1"/>
+          <w:sz w:val="25"/>
+          <w:szCs w:val="25"/>
+          <w:rtl w:val="0"/>
+        </w:rPr>
+        <w:t xml:space="preserve">divisible par 5 et 11 ou non.</w:t>
+      </w:r>
+    </w:p>
+    <w:p>
+      <w:pPr>
+        <w:rPr>
+          <w:sz w:val="25"/>
+          <w:szCs w:val="25"/>
+        </w:rPr>
+      </w:pPr>
+      <w:r>
+        <w:rPr>
+          <w:sz w:val="25"/>
+          <w:szCs w:val="25"/>
+          <w:rtl w:val="0"/>
+        </w:rPr>
+        <w:t xml:space="preserve">nombre1</w:t>
+      </w:r>
+      <w:r>
+        <w:rPr>
+          <w:sz w:val="25"/>
+          <w:szCs w:val="25"/>
+          <w:rtl w:val="0"/>
+        </w:rPr>
+        <w:t xml:space="preserve">:entier</w:t>
+      </w:r>
+      <w:r>
+        <w:rPr>
+          <w:rtl w:val="0"/>
+        </w:rPr>
+      </w:r>
+    </w:p>
+    <w:p>
+      <w:pPr>
+        <w:ind w:firstLine="720"/>
+        <w:rPr>
+          <w:sz w:val="25"/>
+          <w:szCs w:val="25"/>
+        </w:rPr>
+      </w:pPr>
+      <w:r>
+        <w:rPr>
+          <w:sz w:val="25"/>
+          <w:szCs w:val="25"/>
+          <w:rtl w:val="0"/>
+        </w:rPr>
+        <w:t xml:space="preserve">Faire</w:t>
+      </w:r>
+    </w:p>
+    <w:p>
+      <w:pPr>
+        <w:rPr>
+          <w:sz w:val="25"/>
+          <w:szCs w:val="25"/>
+        </w:rPr>
+      </w:pPr>
+      <w:r>
+        <w:rPr>
+          <w:sz w:val="25"/>
+          <w:szCs w:val="25"/>
+          <w:rtl w:val="0"/>
+        </w:rPr>
+        <w:tab/>
+        <w:tab/>
+        <w:t xml:space="preserve">Si(nombre1 mod 5 =0 et nombre1 mod 11 =0 )Alors</w:t>
+      </w:r>
+    </w:p>
+    <w:p>
+      <w:pPr>
+        <w:ind w:left="1440" w:firstLine="720"/>
+        <w:rPr>
+          <w:sz w:val="25"/>
+          <w:szCs w:val="25"/>
+        </w:rPr>
+      </w:pPr>
+      <w:r>
+        <w:rPr>
+          <w:sz w:val="25"/>
+          <w:szCs w:val="25"/>
+          <w:rtl w:val="0"/>
+        </w:rPr>
+        <w:t xml:space="preserve">Afficher (‘’le nombre  est divisible par 5 et 11”)</w:t>
+      </w:r>
+    </w:p>
+    <w:p>
+      <w:pPr>
+        <w:ind w:left="1440" w:firstLine="0"/>
+        <w:rPr>
+          <w:sz w:val="25"/>
+          <w:szCs w:val="25"/>
+        </w:rPr>
+      </w:pPr>
+      <w:r>
+        <w:rPr>
+          <w:sz w:val="25"/>
+          <w:szCs w:val="25"/>
+          <w:rtl w:val="0"/>
+        </w:rPr>
+        <w:t xml:space="preserve">Sinon</w:t>
+      </w:r>
+    </w:p>
+    <w:p>
+      <w:pPr>
+        <w:ind w:left="1440" w:firstLine="720"/>
+        <w:rPr>
+          <w:sz w:val="25"/>
+          <w:szCs w:val="25"/>
+        </w:rPr>
+      </w:pPr>
+      <w:r>
+        <w:rPr>
+          <w:sz w:val="25"/>
+          <w:szCs w:val="25"/>
+          <w:rtl w:val="0"/>
+        </w:rPr>
+        <w:t xml:space="preserve">Afficher (‘’le nombre  n’est pas divisible par 5 et 11”)</w:t>
+      </w:r>
+    </w:p>
+    <w:p>
+      <w:pPr>
+        <w:ind w:left="0" w:firstLine="720"/>
+        <w:rPr>
+          <w:sz w:val="25"/>
+          <w:szCs w:val="25"/>
+        </w:rPr>
+      </w:pPr>
+      <w:r>
+        <w:rPr>
+          <w:sz w:val="25"/>
+          <w:szCs w:val="25"/>
+          <w:rtl w:val="0"/>
+        </w:rPr>
+        <w:t xml:space="preserve">Fin  Faire</w:t>
+      </w:r>
+    </w:p>
+    <w:p>
+      <w:pPr>
+        <w:ind w:left="0" w:firstLine="0"/>
+        <w:rPr>
+          <w:sz w:val="25"/>
+          <w:szCs w:val="25"/>
         </w:rPr>
       </w:pPr>
       <w:r>

</xml_diff>